<commit_message>
Finalizada la guía de Solicitar Certificado de Alumno Regular
</commit_message>
<xml_diff>
--- a/Documentacion/Solicitar Certificado de Alumnno Regular.docx
+++ b/Documentacion/Solicitar Certificado de Alumnno Regular.docx
@@ -20,19 +20,7 @@
           <w:szCs w:val="21"/>
           <w:shd w:val="clear" w:color="auto" w:fill="F4F5F7"/>
         </w:rPr>
-        <w:t>"</w:t>
-      </w:r>
-      <w:bookmarkStart w:id="0" w:name="_GoBack"/>
-      <w:bookmarkEnd w:id="0"/>
-      <w:r>
-        <w:rPr>
-          <w:rFonts w:ascii="Segoe UI" w:hAnsi="Segoe UI" w:cs="Segoe UI"/>
-          <w:color w:val="172B4D"/>
-          <w:sz w:val="21"/>
-          <w:szCs w:val="21"/>
-          <w:shd w:val="clear" w:color="auto" w:fill="F4F5F7"/>
-        </w:rPr>
-        <w:t xml:space="preserve">Hola, estoy editando el </w:t>
+        <w:t xml:space="preserve">"Hola, estoy editando el </w:t>
       </w:r>
       <w:proofErr w:type="gramStart"/>
       <w:r>
@@ -43,17 +31,7 @@
           <w:szCs w:val="21"/>
           <w:shd w:val="clear" w:color="auto" w:fill="F4F5F7"/>
         </w:rPr>
-        <w:t>tó</w:t>
-      </w:r>
-      <w:r>
-        <w:rPr>
-          <w:rFonts w:ascii="Segoe UI" w:hAnsi="Segoe UI" w:cs="Segoe UI"/>
-          <w:color w:val="172B4D"/>
-          <w:sz w:val="21"/>
-          <w:szCs w:val="21"/>
-          <w:shd w:val="clear" w:color="auto" w:fill="F4F5F7"/>
-        </w:rPr>
-        <w:t>pico :</w:t>
+        <w:t>tópico :</w:t>
       </w:r>
       <w:proofErr w:type="gramEnd"/>
       <w:r>
@@ -64,7 +42,7 @@
           <w:szCs w:val="21"/>
           <w:shd w:val="clear" w:color="auto" w:fill="F4F5F7"/>
         </w:rPr>
-        <w:t xml:space="preserve"> Solicitar Certificado de Alumno Regular</w:t>
+        <w:t xml:space="preserve"> Solicitar</w:t>
       </w:r>
       <w:r>
         <w:rPr>
@@ -74,8 +52,504 @@
           <w:szCs w:val="21"/>
           <w:shd w:val="clear" w:color="auto" w:fill="F4F5F7"/>
         </w:rPr>
-        <w:t>".</w:t>
+        <w:t xml:space="preserve"> Certificado de Alumno Regular"</w:t>
       </w:r>
+    </w:p>
+    <w:p>
+      <w:pPr>
+        <w:rPr>
+          <w:rFonts w:ascii="Segoe UI" w:hAnsi="Segoe UI" w:cs="Segoe UI"/>
+          <w:color w:val="172B4D"/>
+          <w:sz w:val="21"/>
+          <w:szCs w:val="21"/>
+          <w:shd w:val="clear" w:color="auto" w:fill="F4F5F7"/>
+        </w:rPr>
+      </w:pPr>
+    </w:p>
+    <w:p>
+      <w:pPr>
+        <w:rPr>
+          <w:rFonts w:ascii="Segoe UI" w:hAnsi="Segoe UI" w:cs="Segoe UI"/>
+          <w:color w:val="172B4D"/>
+          <w:sz w:val="21"/>
+          <w:szCs w:val="21"/>
+          <w:shd w:val="clear" w:color="auto" w:fill="F4F5F7"/>
+        </w:rPr>
+      </w:pPr>
+    </w:p>
+    <w:p>
+      <w:pPr>
+        <w:rPr>
+          <w:rFonts w:ascii="Segoe UI" w:hAnsi="Segoe UI" w:cs="Segoe UI"/>
+          <w:color w:val="172B4D"/>
+          <w:sz w:val="21"/>
+          <w:szCs w:val="21"/>
+          <w:shd w:val="clear" w:color="auto" w:fill="F4F5F7"/>
+        </w:rPr>
+      </w:pPr>
+      <w:proofErr w:type="spellStart"/>
+      <w:proofErr w:type="gramStart"/>
+      <w:r>
+        <w:rPr>
+          <w:rFonts w:ascii="Segoe UI" w:hAnsi="Segoe UI" w:cs="Segoe UI"/>
+          <w:color w:val="172B4D"/>
+          <w:sz w:val="21"/>
+          <w:szCs w:val="21"/>
+          <w:shd w:val="clear" w:color="auto" w:fill="F4F5F7"/>
+        </w:rPr>
+        <w:t>guia</w:t>
+      </w:r>
+      <w:proofErr w:type="spellEnd"/>
+      <w:proofErr w:type="gramEnd"/>
+      <w:r>
+        <w:rPr>
+          <w:rFonts w:ascii="Segoe UI" w:hAnsi="Segoe UI" w:cs="Segoe UI"/>
+          <w:color w:val="172B4D"/>
+          <w:sz w:val="21"/>
+          <w:szCs w:val="21"/>
+          <w:shd w:val="clear" w:color="auto" w:fill="F4F5F7"/>
+        </w:rPr>
+        <w:t xml:space="preserve"> para solicitar un certificado de alumno regular: </w:t>
+      </w:r>
+    </w:p>
+    <w:p>
+      <w:pPr>
+        <w:rPr>
+          <w:rFonts w:ascii="Segoe UI" w:hAnsi="Segoe UI" w:cs="Segoe UI"/>
+          <w:color w:val="172B4D"/>
+          <w:sz w:val="21"/>
+          <w:szCs w:val="21"/>
+          <w:shd w:val="clear" w:color="auto" w:fill="F4F5F7"/>
+        </w:rPr>
+      </w:pPr>
+      <w:r>
+        <w:rPr>
+          <w:rFonts w:ascii="Segoe UI" w:hAnsi="Segoe UI" w:cs="Segoe UI"/>
+          <w:noProof/>
+          <w:color w:val="172B4D"/>
+          <w:sz w:val="21"/>
+          <w:szCs w:val="21"/>
+          <w:shd w:val="clear" w:color="auto" w:fill="F4F5F7"/>
+          <w:lang w:eastAsia="es-AR"/>
+        </w:rPr>
+        <w:drawing>
+          <wp:inline distT="0" distB="0" distL="0" distR="0" wp14:anchorId="2E21FBBC" wp14:editId="68C31F1B">
+            <wp:extent cx="5400040" cy="3317875"/>
+            <wp:effectExtent l="0" t="0" r="0" b="0"/>
+            <wp:docPr id="1" name="Imagen 1"/>
+            <wp:cNvGraphicFramePr>
+              <a:graphicFrameLocks xmlns:a="http://schemas.openxmlformats.org/drawingml/2006/main" noChangeAspect="1"/>
+            </wp:cNvGraphicFramePr>
+            <a:graphic xmlns:a="http://schemas.openxmlformats.org/drawingml/2006/main">
+              <a:graphicData uri="http://schemas.openxmlformats.org/drawingml/2006/picture">
+                <pic:pic xmlns:pic="http://schemas.openxmlformats.org/drawingml/2006/picture">
+                  <pic:nvPicPr>
+                    <pic:cNvPr id="1" name="Captura de pantalla 2021-10-20 233906 (2).png"/>
+                    <pic:cNvPicPr/>
+                  </pic:nvPicPr>
+                  <pic:blipFill>
+                    <a:blip r:embed="rId4">
+                      <a:extLst>
+                        <a:ext uri="{28A0092B-C50C-407E-A947-70E740481C1C}">
+                          <a14:useLocalDpi xmlns:a14="http://schemas.microsoft.com/office/drawing/2010/main" val="0"/>
+                        </a:ext>
+                      </a:extLst>
+                    </a:blip>
+                    <a:stretch>
+                      <a:fillRect/>
+                    </a:stretch>
+                  </pic:blipFill>
+                  <pic:spPr>
+                    <a:xfrm>
+                      <a:off x="0" y="0"/>
+                      <a:ext cx="5400040" cy="3317875"/>
+                    </a:xfrm>
+                    <a:prstGeom prst="rect">
+                      <a:avLst/>
+                    </a:prstGeom>
+                  </pic:spPr>
+                </pic:pic>
+              </a:graphicData>
+            </a:graphic>
+          </wp:inline>
+        </w:drawing>
+      </w:r>
+    </w:p>
+    <w:p>
+      <w:pPr>
+        <w:rPr>
+          <w:rFonts w:ascii="Segoe UI" w:hAnsi="Segoe UI" w:cs="Segoe UI"/>
+          <w:color w:val="172B4D"/>
+          <w:sz w:val="21"/>
+          <w:szCs w:val="21"/>
+          <w:shd w:val="clear" w:color="auto" w:fill="F4F5F7"/>
+        </w:rPr>
+      </w:pPr>
+    </w:p>
+    <w:p>
+      <w:pPr>
+        <w:rPr>
+          <w:rFonts w:ascii="Segoe UI" w:hAnsi="Segoe UI" w:cs="Segoe UI"/>
+          <w:color w:val="172B4D"/>
+          <w:sz w:val="21"/>
+          <w:szCs w:val="21"/>
+          <w:shd w:val="clear" w:color="auto" w:fill="F4F5F7"/>
+        </w:rPr>
+      </w:pPr>
+    </w:p>
+    <w:p>
+      <w:pPr>
+        <w:rPr>
+          <w:rFonts w:ascii="Segoe UI" w:hAnsi="Segoe UI" w:cs="Segoe UI"/>
+          <w:color w:val="172B4D"/>
+          <w:sz w:val="21"/>
+          <w:szCs w:val="21"/>
+          <w:shd w:val="clear" w:color="auto" w:fill="F4F5F7"/>
+        </w:rPr>
+      </w:pPr>
+    </w:p>
+    <w:p>
+      <w:pPr>
+        <w:rPr>
+          <w:rFonts w:ascii="Segoe UI" w:hAnsi="Segoe UI" w:cs="Segoe UI"/>
+          <w:color w:val="172B4D"/>
+          <w:sz w:val="21"/>
+          <w:szCs w:val="21"/>
+          <w:shd w:val="clear" w:color="auto" w:fill="F4F5F7"/>
+        </w:rPr>
+      </w:pPr>
+      <w:r>
+        <w:rPr>
+          <w:rFonts w:ascii="Segoe UI" w:hAnsi="Segoe UI" w:cs="Segoe UI"/>
+          <w:noProof/>
+          <w:color w:val="172B4D"/>
+          <w:sz w:val="21"/>
+          <w:szCs w:val="21"/>
+          <w:shd w:val="clear" w:color="auto" w:fill="F4F5F7"/>
+          <w:lang w:eastAsia="es-AR"/>
+        </w:rPr>
+        <w:drawing>
+          <wp:inline distT="0" distB="0" distL="0" distR="0" wp14:anchorId="1A9743DE" wp14:editId="381357E4">
+            <wp:extent cx="5400040" cy="3372485"/>
+            <wp:effectExtent l="0" t="0" r="0" b="0"/>
+            <wp:docPr id="2" name="Imagen 2"/>
+            <wp:cNvGraphicFramePr>
+              <a:graphicFrameLocks xmlns:a="http://schemas.openxmlformats.org/drawingml/2006/main" noChangeAspect="1"/>
+            </wp:cNvGraphicFramePr>
+            <a:graphic xmlns:a="http://schemas.openxmlformats.org/drawingml/2006/main">
+              <a:graphicData uri="http://schemas.openxmlformats.org/drawingml/2006/picture">
+                <pic:pic xmlns:pic="http://schemas.openxmlformats.org/drawingml/2006/picture">
+                  <pic:nvPicPr>
+                    <pic:cNvPr id="2" name="Captura de pantalla 2021-10-20 233947 (2).png"/>
+                    <pic:cNvPicPr/>
+                  </pic:nvPicPr>
+                  <pic:blipFill>
+                    <a:blip r:embed="rId5">
+                      <a:extLst>
+                        <a:ext uri="{28A0092B-C50C-407E-A947-70E740481C1C}">
+                          <a14:useLocalDpi xmlns:a14="http://schemas.microsoft.com/office/drawing/2010/main" val="0"/>
+                        </a:ext>
+                      </a:extLst>
+                    </a:blip>
+                    <a:stretch>
+                      <a:fillRect/>
+                    </a:stretch>
+                  </pic:blipFill>
+                  <pic:spPr>
+                    <a:xfrm>
+                      <a:off x="0" y="0"/>
+                      <a:ext cx="5400040" cy="3372485"/>
+                    </a:xfrm>
+                    <a:prstGeom prst="rect">
+                      <a:avLst/>
+                    </a:prstGeom>
+                  </pic:spPr>
+                </pic:pic>
+              </a:graphicData>
+            </a:graphic>
+          </wp:inline>
+        </w:drawing>
+      </w:r>
+    </w:p>
+    <w:p>
+      <w:pPr>
+        <w:rPr>
+          <w:rFonts w:ascii="Segoe UI" w:hAnsi="Segoe UI" w:cs="Segoe UI"/>
+          <w:color w:val="172B4D"/>
+          <w:sz w:val="21"/>
+          <w:szCs w:val="21"/>
+          <w:shd w:val="clear" w:color="auto" w:fill="F4F5F7"/>
+        </w:rPr>
+      </w:pPr>
+      <w:r>
+        <w:rPr>
+          <w:rFonts w:ascii="Segoe UI" w:hAnsi="Segoe UI" w:cs="Segoe UI"/>
+          <w:noProof/>
+          <w:color w:val="172B4D"/>
+          <w:sz w:val="21"/>
+          <w:szCs w:val="21"/>
+          <w:shd w:val="clear" w:color="auto" w:fill="F4F5F7"/>
+          <w:lang w:eastAsia="es-AR"/>
+        </w:rPr>
+        <w:lastRenderedPageBreak/>
+        <w:drawing>
+          <wp:inline distT="0" distB="0" distL="0" distR="0">
+            <wp:extent cx="5400040" cy="3340578"/>
+            <wp:effectExtent l="0" t="0" r="0" b="0"/>
+            <wp:docPr id="4" name="Imagen 4" descr="C:\Users\noeli\OneDrive\Imágenes\Captura de pantalla 2021-10-20 234010 (2).png"/>
+            <wp:cNvGraphicFramePr>
+              <a:graphicFrameLocks xmlns:a="http://schemas.openxmlformats.org/drawingml/2006/main" noChangeAspect="1"/>
+            </wp:cNvGraphicFramePr>
+            <a:graphic xmlns:a="http://schemas.openxmlformats.org/drawingml/2006/main">
+              <a:graphicData uri="http://schemas.openxmlformats.org/drawingml/2006/picture">
+                <pic:pic xmlns:pic="http://schemas.openxmlformats.org/drawingml/2006/picture">
+                  <pic:nvPicPr>
+                    <pic:cNvPr id="0" name="Picture 1" descr="C:\Users\noeli\OneDrive\Imágenes\Captura de pantalla 2021-10-20 234010 (2).png"/>
+                    <pic:cNvPicPr>
+                      <a:picLocks noChangeAspect="1" noChangeArrowheads="1"/>
+                    </pic:cNvPicPr>
+                  </pic:nvPicPr>
+                  <pic:blipFill>
+                    <a:blip r:embed="rId6">
+                      <a:extLst>
+                        <a:ext uri="{28A0092B-C50C-407E-A947-70E740481C1C}">
+                          <a14:useLocalDpi xmlns:a14="http://schemas.microsoft.com/office/drawing/2010/main" val="0"/>
+                        </a:ext>
+                      </a:extLst>
+                    </a:blip>
+                    <a:srcRect/>
+                    <a:stretch>
+                      <a:fillRect/>
+                    </a:stretch>
+                  </pic:blipFill>
+                  <pic:spPr bwMode="auto">
+                    <a:xfrm>
+                      <a:off x="0" y="0"/>
+                      <a:ext cx="5400040" cy="3340578"/>
+                    </a:xfrm>
+                    <a:prstGeom prst="rect">
+                      <a:avLst/>
+                    </a:prstGeom>
+                    <a:noFill/>
+                    <a:ln>
+                      <a:noFill/>
+                    </a:ln>
+                  </pic:spPr>
+                </pic:pic>
+              </a:graphicData>
+            </a:graphic>
+          </wp:inline>
+        </w:drawing>
+      </w:r>
+    </w:p>
+    <w:p>
+      <w:pPr>
+        <w:rPr>
+          <w:rFonts w:ascii="Segoe UI" w:hAnsi="Segoe UI" w:cs="Segoe UI"/>
+          <w:color w:val="172B4D"/>
+          <w:sz w:val="21"/>
+          <w:szCs w:val="21"/>
+          <w:shd w:val="clear" w:color="auto" w:fill="F4F5F7"/>
+        </w:rPr>
+      </w:pPr>
+    </w:p>
+    <w:p>
+      <w:pPr>
+        <w:rPr>
+          <w:rFonts w:ascii="Segoe UI" w:hAnsi="Segoe UI" w:cs="Segoe UI"/>
+          <w:color w:val="172B4D"/>
+          <w:sz w:val="21"/>
+          <w:szCs w:val="21"/>
+          <w:shd w:val="clear" w:color="auto" w:fill="F4F5F7"/>
+        </w:rPr>
+      </w:pPr>
+    </w:p>
+    <w:p>
+      <w:pPr>
+        <w:rPr>
+          <w:rFonts w:ascii="Segoe UI" w:hAnsi="Segoe UI" w:cs="Segoe UI"/>
+          <w:color w:val="172B4D"/>
+          <w:sz w:val="21"/>
+          <w:szCs w:val="21"/>
+          <w:shd w:val="clear" w:color="auto" w:fill="F4F5F7"/>
+        </w:rPr>
+      </w:pPr>
+      <w:bookmarkStart w:id="0" w:name="_GoBack"/>
+      <w:bookmarkEnd w:id="0"/>
+    </w:p>
+    <w:p>
+      <w:pPr>
+        <w:rPr>
+          <w:rFonts w:ascii="Segoe UI" w:hAnsi="Segoe UI" w:cs="Segoe UI"/>
+          <w:color w:val="172B4D"/>
+          <w:sz w:val="21"/>
+          <w:szCs w:val="21"/>
+          <w:shd w:val="clear" w:color="auto" w:fill="F4F5F7"/>
+        </w:rPr>
+      </w:pPr>
+      <w:r>
+        <w:rPr>
+          <w:rFonts w:ascii="Segoe UI" w:hAnsi="Segoe UI" w:cs="Segoe UI"/>
+          <w:noProof/>
+          <w:color w:val="172B4D"/>
+          <w:sz w:val="21"/>
+          <w:szCs w:val="21"/>
+          <w:shd w:val="clear" w:color="auto" w:fill="F4F5F7"/>
+          <w:lang w:eastAsia="es-AR"/>
+        </w:rPr>
+        <w:drawing>
+          <wp:inline distT="0" distB="0" distL="0" distR="0">
+            <wp:extent cx="5400040" cy="3353508"/>
+            <wp:effectExtent l="0" t="0" r="0" b="0"/>
+            <wp:docPr id="5" name="Imagen 5" descr="C:\Users\noeli\OneDrive\Imágenes\Captura de pantalla 2021-10-20 234050 (2).png"/>
+            <wp:cNvGraphicFramePr>
+              <a:graphicFrameLocks xmlns:a="http://schemas.openxmlformats.org/drawingml/2006/main" noChangeAspect="1"/>
+            </wp:cNvGraphicFramePr>
+            <a:graphic xmlns:a="http://schemas.openxmlformats.org/drawingml/2006/main">
+              <a:graphicData uri="http://schemas.openxmlformats.org/drawingml/2006/picture">
+                <pic:pic xmlns:pic="http://schemas.openxmlformats.org/drawingml/2006/picture">
+                  <pic:nvPicPr>
+                    <pic:cNvPr id="0" name="Picture 2" descr="C:\Users\noeli\OneDrive\Imágenes\Captura de pantalla 2021-10-20 234050 (2).png"/>
+                    <pic:cNvPicPr>
+                      <a:picLocks noChangeAspect="1" noChangeArrowheads="1"/>
+                    </pic:cNvPicPr>
+                  </pic:nvPicPr>
+                  <pic:blipFill>
+                    <a:blip r:embed="rId7">
+                      <a:extLst>
+                        <a:ext uri="{28A0092B-C50C-407E-A947-70E740481C1C}">
+                          <a14:useLocalDpi xmlns:a14="http://schemas.microsoft.com/office/drawing/2010/main" val="0"/>
+                        </a:ext>
+                      </a:extLst>
+                    </a:blip>
+                    <a:srcRect/>
+                    <a:stretch>
+                      <a:fillRect/>
+                    </a:stretch>
+                  </pic:blipFill>
+                  <pic:spPr bwMode="auto">
+                    <a:xfrm>
+                      <a:off x="0" y="0"/>
+                      <a:ext cx="5400040" cy="3353508"/>
+                    </a:xfrm>
+                    <a:prstGeom prst="rect">
+                      <a:avLst/>
+                    </a:prstGeom>
+                    <a:noFill/>
+                    <a:ln>
+                      <a:noFill/>
+                    </a:ln>
+                  </pic:spPr>
+                </pic:pic>
+              </a:graphicData>
+            </a:graphic>
+          </wp:inline>
+        </w:drawing>
+      </w:r>
+    </w:p>
+    <w:p>
+      <w:pPr>
+        <w:rPr>
+          <w:rFonts w:ascii="Segoe UI" w:hAnsi="Segoe UI" w:cs="Segoe UI"/>
+          <w:color w:val="172B4D"/>
+          <w:sz w:val="21"/>
+          <w:szCs w:val="21"/>
+          <w:shd w:val="clear" w:color="auto" w:fill="F4F5F7"/>
+        </w:rPr>
+      </w:pPr>
+      <w:r>
+        <w:rPr>
+          <w:rFonts w:ascii="Segoe UI" w:hAnsi="Segoe UI" w:cs="Segoe UI"/>
+          <w:noProof/>
+          <w:color w:val="172B4D"/>
+          <w:sz w:val="21"/>
+          <w:szCs w:val="21"/>
+          <w:shd w:val="clear" w:color="auto" w:fill="F4F5F7"/>
+          <w:lang w:eastAsia="es-AR"/>
+        </w:rPr>
+        <w:lastRenderedPageBreak/>
+        <w:drawing>
+          <wp:inline distT="0" distB="0" distL="0" distR="0">
+            <wp:extent cx="5400040" cy="3348283"/>
+            <wp:effectExtent l="0" t="0" r="0" b="5080"/>
+            <wp:docPr id="6" name="Imagen 6" descr="C:\Users\noeli\OneDrive\Imágenes\Captura de pantalla 2021-10-20 234113 (2).png"/>
+            <wp:cNvGraphicFramePr>
+              <a:graphicFrameLocks xmlns:a="http://schemas.openxmlformats.org/drawingml/2006/main" noChangeAspect="1"/>
+            </wp:cNvGraphicFramePr>
+            <a:graphic xmlns:a="http://schemas.openxmlformats.org/drawingml/2006/main">
+              <a:graphicData uri="http://schemas.openxmlformats.org/drawingml/2006/picture">
+                <pic:pic xmlns:pic="http://schemas.openxmlformats.org/drawingml/2006/picture">
+                  <pic:nvPicPr>
+                    <pic:cNvPr id="0" name="Picture 3" descr="C:\Users\noeli\OneDrive\Imágenes\Captura de pantalla 2021-10-20 234113 (2).png"/>
+                    <pic:cNvPicPr>
+                      <a:picLocks noChangeAspect="1" noChangeArrowheads="1"/>
+                    </pic:cNvPicPr>
+                  </pic:nvPicPr>
+                  <pic:blipFill>
+                    <a:blip r:embed="rId8">
+                      <a:extLst>
+                        <a:ext uri="{28A0092B-C50C-407E-A947-70E740481C1C}">
+                          <a14:useLocalDpi xmlns:a14="http://schemas.microsoft.com/office/drawing/2010/main" val="0"/>
+                        </a:ext>
+                      </a:extLst>
+                    </a:blip>
+                    <a:srcRect/>
+                    <a:stretch>
+                      <a:fillRect/>
+                    </a:stretch>
+                  </pic:blipFill>
+                  <pic:spPr bwMode="auto">
+                    <a:xfrm>
+                      <a:off x="0" y="0"/>
+                      <a:ext cx="5400040" cy="3348283"/>
+                    </a:xfrm>
+                    <a:prstGeom prst="rect">
+                      <a:avLst/>
+                    </a:prstGeom>
+                    <a:noFill/>
+                    <a:ln>
+                      <a:noFill/>
+                    </a:ln>
+                  </pic:spPr>
+                </pic:pic>
+              </a:graphicData>
+            </a:graphic>
+          </wp:inline>
+        </w:drawing>
+      </w:r>
+    </w:p>
+    <w:p>
+      <w:pPr>
+        <w:rPr>
+          <w:rFonts w:ascii="Segoe UI" w:hAnsi="Segoe UI" w:cs="Segoe UI"/>
+          <w:color w:val="172B4D"/>
+          <w:sz w:val="21"/>
+          <w:szCs w:val="21"/>
+          <w:shd w:val="clear" w:color="auto" w:fill="F4F5F7"/>
+        </w:rPr>
+      </w:pPr>
+    </w:p>
+    <w:p>
+      <w:pPr>
+        <w:rPr>
+          <w:rFonts w:ascii="Segoe UI" w:hAnsi="Segoe UI" w:cs="Segoe UI"/>
+          <w:color w:val="172B4D"/>
+          <w:sz w:val="21"/>
+          <w:szCs w:val="21"/>
+          <w:shd w:val="clear" w:color="auto" w:fill="F4F5F7"/>
+        </w:rPr>
+      </w:pPr>
+    </w:p>
+    <w:p>
+      <w:pPr>
+        <w:rPr>
+          <w:rFonts w:ascii="Segoe UI" w:hAnsi="Segoe UI" w:cs="Segoe UI"/>
+          <w:color w:val="172B4D"/>
+          <w:sz w:val="21"/>
+          <w:szCs w:val="21"/>
+          <w:shd w:val="clear" w:color="auto" w:fill="F4F5F7"/>
+        </w:rPr>
+      </w:pPr>
     </w:p>
     <w:sectPr>
       <w:pgSz w:w="11906" w:h="16838"/>

</xml_diff>

<commit_message>
Quité contenido del primer commit y arreglé errores de ortografía
</commit_message>
<xml_diff>
--- a/Documentacion/Solicitar Certificado de Alumnno Regular.docx
+++ b/Documentacion/Solicitar Certificado de Alumnno Regular.docx
@@ -12,105 +12,39 @@
           <w:shd w:val="clear" w:color="auto" w:fill="F4F5F7"/>
         </w:rPr>
       </w:pPr>
+    </w:p>
+    <w:p>
+      <w:pPr>
+        <w:rPr>
+          <w:rFonts w:ascii="Segoe UI" w:hAnsi="Segoe UI" w:cs="Segoe UI"/>
+          <w:color w:val="172B4D"/>
+          <w:sz w:val="24"/>
+          <w:szCs w:val="24"/>
+          <w:shd w:val="clear" w:color="auto" w:fill="F4F5F7"/>
+        </w:rPr>
+      </w:pPr>
       <w:r>
         <w:rPr>
           <w:rFonts w:ascii="Segoe UI" w:hAnsi="Segoe UI" w:cs="Segoe UI"/>
           <w:color w:val="172B4D"/>
-          <w:sz w:val="21"/>
-          <w:szCs w:val="21"/>
-          <w:shd w:val="clear" w:color="auto" w:fill="F4F5F7"/>
-        </w:rPr>
-        <w:t xml:space="preserve">"Hola, estoy editando el </w:t>
-      </w:r>
-      <w:proofErr w:type="gramStart"/>
-      <w:r>
-        <w:rPr>
-          <w:rFonts w:ascii="Segoe UI" w:hAnsi="Segoe UI" w:cs="Segoe UI"/>
-          <w:color w:val="172B4D"/>
-          <w:sz w:val="21"/>
-          <w:szCs w:val="21"/>
-          <w:shd w:val="clear" w:color="auto" w:fill="F4F5F7"/>
-        </w:rPr>
-        <w:t>tópico :</w:t>
-      </w:r>
-      <w:proofErr w:type="gramEnd"/>
-      <w:r>
-        <w:rPr>
-          <w:rFonts w:ascii="Segoe UI" w:hAnsi="Segoe UI" w:cs="Segoe UI"/>
-          <w:color w:val="172B4D"/>
-          <w:sz w:val="21"/>
-          <w:szCs w:val="21"/>
-          <w:shd w:val="clear" w:color="auto" w:fill="F4F5F7"/>
-        </w:rPr>
-        <w:t xml:space="preserve"> Solicitar</w:t>
+          <w:sz w:val="24"/>
+          <w:szCs w:val="24"/>
+          <w:shd w:val="clear" w:color="auto" w:fill="F4F5F7"/>
+        </w:rPr>
+        <w:t>Guía para “Solicitar Certificado de Alumno Regular”:</w:t>
       </w:r>
       <w:r>
         <w:rPr>
           <w:rFonts w:ascii="Segoe UI" w:hAnsi="Segoe UI" w:cs="Segoe UI"/>
           <w:color w:val="172B4D"/>
-          <w:sz w:val="21"/>
-          <w:szCs w:val="21"/>
-          <w:shd w:val="clear" w:color="auto" w:fill="F4F5F7"/>
-        </w:rPr>
-        <w:t xml:space="preserve"> Certificado de Alumno Regular"</w:t>
+          <w:sz w:val="24"/>
+          <w:szCs w:val="24"/>
+          <w:shd w:val="clear" w:color="auto" w:fill="F4F5F7"/>
+        </w:rPr>
+        <w:t xml:space="preserve"> </w:t>
       </w:r>
-    </w:p>
-    <w:p>
-      <w:pPr>
-        <w:rPr>
-          <w:rFonts w:ascii="Segoe UI" w:hAnsi="Segoe UI" w:cs="Segoe UI"/>
-          <w:color w:val="172B4D"/>
-          <w:sz w:val="21"/>
-          <w:szCs w:val="21"/>
-          <w:shd w:val="clear" w:color="auto" w:fill="F4F5F7"/>
-        </w:rPr>
-      </w:pPr>
-    </w:p>
-    <w:p>
-      <w:pPr>
-        <w:rPr>
-          <w:rFonts w:ascii="Segoe UI" w:hAnsi="Segoe UI" w:cs="Segoe UI"/>
-          <w:color w:val="172B4D"/>
-          <w:sz w:val="21"/>
-          <w:szCs w:val="21"/>
-          <w:shd w:val="clear" w:color="auto" w:fill="F4F5F7"/>
-        </w:rPr>
-      </w:pPr>
-    </w:p>
-    <w:p>
-      <w:pPr>
-        <w:rPr>
-          <w:rFonts w:ascii="Segoe UI" w:hAnsi="Segoe UI" w:cs="Segoe UI"/>
-          <w:color w:val="172B4D"/>
-          <w:sz w:val="21"/>
-          <w:szCs w:val="21"/>
-          <w:shd w:val="clear" w:color="auto" w:fill="F4F5F7"/>
-        </w:rPr>
-      </w:pPr>
-      <w:proofErr w:type="spellStart"/>
-      <w:proofErr w:type="gramStart"/>
-      <w:r>
-        <w:rPr>
-          <w:rFonts w:ascii="Segoe UI" w:hAnsi="Segoe UI" w:cs="Segoe UI"/>
-          <w:color w:val="172B4D"/>
-          <w:sz w:val="21"/>
-          <w:szCs w:val="21"/>
-          <w:shd w:val="clear" w:color="auto" w:fill="F4F5F7"/>
-        </w:rPr>
-        <w:t>guia</w:t>
-      </w:r>
-      <w:proofErr w:type="spellEnd"/>
-      <w:proofErr w:type="gramEnd"/>
-      <w:r>
-        <w:rPr>
-          <w:rFonts w:ascii="Segoe UI" w:hAnsi="Segoe UI" w:cs="Segoe UI"/>
-          <w:color w:val="172B4D"/>
-          <w:sz w:val="21"/>
-          <w:szCs w:val="21"/>
-          <w:shd w:val="clear" w:color="auto" w:fill="F4F5F7"/>
-        </w:rPr>
-        <w:t xml:space="preserve"> para solicitar un certificado de alumno regular: </w:t>
-      </w:r>
+      <w:bookmarkStart w:id="0" w:name="_GoBack"/>
+      <w:bookmarkEnd w:id="0"/>
     </w:p>
     <w:p>
       <w:pPr>
@@ -374,8 +308,6 @@
           <w:shd w:val="clear" w:color="auto" w:fill="F4F5F7"/>
         </w:rPr>
       </w:pPr>
-      <w:bookmarkStart w:id="0" w:name="_GoBack"/>
-      <w:bookmarkEnd w:id="0"/>
     </w:p>
     <w:p>
       <w:pPr>

</xml_diff>